<commit_message>
Added route to download
</commit_message>
<xml_diff>
--- a/public/constancia.docx
+++ b/public/constancia.docx
@@ -216,7 +216,7 @@
           <w:sz w:val="22"/>
           <w:szCs w:val="22"/>
         </w:rPr>
-        <w:t>sr</w:t>
+        <w:t>Sr</w:t>
       </w:r>
       <w:r>
         <w:rPr>
@@ -829,7 +829,7 @@
           <w:sz w:val="22"/>
           <w:szCs w:val="22"/>
         </w:rPr>
-        <w:t>sr</w:t>
+        <w:t>Sr</w:t>
       </w:r>
       <w:r>
         <w:rPr>

</xml_diff>